<commit_message>
Added sections for Motivation and Objectives
</commit_message>
<xml_diff>
--- a/BRAKING SYSTEM FOR HYPERLOOP.docx
+++ b/BRAKING SYSTEM FOR HYPERLOOP.docx
@@ -38,7 +38,7 @@
                     <pic:cNvPicPr/>
                   </pic:nvPicPr>
                   <pic:blipFill>
-                    <a:blip r:embed="rId6">
+                    <a:blip r:embed="rId8">
                       <a:extLst>
                         <a:ext uri="{28A0092B-C50C-407E-A947-70E740481C1C}">
                           <a14:useLocalDpi xmlns:a14="http://schemas.microsoft.com/office/drawing/2010/main" val="0"/>
@@ -176,7 +176,7 @@
           <w:rFonts w:cstheme="minorHAnsi"/>
           <w:sz w:val="28"/>
         </w:rPr>
-        <w:t xml:space="preserve">Team Vegapod,                                                                                                                         </w:t>
+        <w:t xml:space="preserve">Team Vegapod                                                                                                                         </w:t>
       </w:r>
     </w:p>
     <w:p>
@@ -254,7 +254,7 @@
                     <pic:cNvPicPr/>
                   </pic:nvPicPr>
                   <pic:blipFill>
-                    <a:blip r:embed="rId7" cstate="print">
+                    <a:blip r:embed="rId9" cstate="print">
                       <a:extLst>
                         <a:ext uri="{28A0092B-C50C-407E-A947-70E740481C1C}">
                           <a14:useLocalDpi xmlns:a14="http://schemas.microsoft.com/office/drawing/2010/main" val="0"/>
@@ -318,7 +318,7 @@
                     </pic:cNvPicPr>
                   </pic:nvPicPr>
                   <pic:blipFill>
-                    <a:blip r:embed="rId8">
+                    <a:blip r:embed="rId10">
                       <a:extLst>
                         <a:ext uri="{28A0092B-C50C-407E-A947-70E740481C1C}">
                           <a14:useLocalDpi xmlns:a14="http://schemas.microsoft.com/office/drawing/2010/main" val="0"/>
@@ -527,28 +527,344 @@
     <w:p>
       <w:pPr>
         <w:rPr>
-          <w:sz w:val="24"/>
-        </w:rPr>
-      </w:pPr>
-      <w:r>
-        <w:rPr>
-          <w:rFonts w:cstheme="minorHAnsi"/>
-          <w:sz w:val="24"/>
-        </w:rPr>
-        <w:t xml:space="preserve">The report covers </w:t>
-      </w:r>
-      <w:r>
-        <w:rPr>
-          <w:rFonts w:cstheme="minorHAnsi"/>
-          <w:sz w:val="24"/>
-        </w:rPr>
-        <w:t>the braking system.</w:t>
+          <w:rFonts w:cstheme="minorHAnsi"/>
+          <w:sz w:val="24"/>
+        </w:rPr>
+      </w:pPr>
+      <w:r>
+        <w:rPr>
+          <w:rFonts w:cstheme="minorHAnsi"/>
+          <w:sz w:val="24"/>
+        </w:rPr>
+        <w:t xml:space="preserve">While traditional methods suffice normal, more traditional modes of transport, they are not feasible for Hyperloop vehicles due to the high amount of energy they need to absorb. Hence, a new method was required. </w:t>
+      </w:r>
+      <w:r>
+        <w:rPr>
+          <w:rFonts w:cstheme="minorHAnsi"/>
+          <w:sz w:val="24"/>
+        </w:rPr>
+        <w:t xml:space="preserve">For an initial baseline idea, let us consider Trains, or </w:t>
+      </w:r>
+      <w:r>
+        <w:rPr>
+          <w:rFonts w:cstheme="minorHAnsi"/>
+          <w:sz w:val="24"/>
+        </w:rPr>
+        <w:t>High-Speed</w:t>
+      </w:r>
+      <w:r>
+        <w:rPr>
+          <w:rFonts w:cstheme="minorHAnsi"/>
+          <w:sz w:val="24"/>
+        </w:rPr>
+        <w:t xml:space="preserve"> Railway systems. </w:t>
+      </w:r>
+      <w:r>
+        <w:rPr>
+          <w:rFonts w:cstheme="minorHAnsi"/>
+          <w:sz w:val="24"/>
+        </w:rPr>
+        <w:t>These mostly use some form of friction brakes for locking in conjunction with another non-adhesion type system to handle deceleration at large speeds, like electromagnetic brakes which engage on the track to produce eddy currents. Other systems include non-conventional methods like Ceramic Particle Jetting, which ejects ceramic particles onto the track to avoid slip, slide or to aid in emergency braking.</w:t>
+      </w:r>
+    </w:p>
+    <w:p>
+      <w:pPr>
+        <w:rPr>
+          <w:rFonts w:cstheme="minorHAnsi"/>
+          <w:b/>
+          <w:sz w:val="32"/>
+          <w:szCs w:val="32"/>
+        </w:rPr>
+      </w:pPr>
+    </w:p>
+    <w:p>
+      <w:pPr>
+        <w:rPr>
+          <w:rFonts w:cstheme="minorHAnsi"/>
+          <w:b/>
+          <w:sz w:val="32"/>
+          <w:szCs w:val="32"/>
+        </w:rPr>
+      </w:pPr>
+      <w:r>
+        <w:rPr>
+          <w:rFonts w:cstheme="minorHAnsi"/>
+          <w:b/>
+          <w:sz w:val="32"/>
+          <w:szCs w:val="32"/>
+        </w:rPr>
+        <w:t>Motivation:</w:t>
+      </w:r>
+    </w:p>
+    <w:p>
+      <w:pPr>
+        <w:rPr>
+          <w:rFonts w:cstheme="minorHAnsi"/>
+          <w:sz w:val="24"/>
+        </w:rPr>
+      </w:pPr>
+      <w:r>
+        <w:rPr>
+          <w:rFonts w:cstheme="minorHAnsi"/>
+          <w:sz w:val="24"/>
+        </w:rPr>
+        <w:t>The</w:t>
+      </w:r>
+      <w:r>
+        <w:rPr>
+          <w:rFonts w:cstheme="minorHAnsi"/>
+          <w:sz w:val="24"/>
+        </w:rPr>
+        <w:t xml:space="preserve"> above </w:t>
+      </w:r>
+      <w:r>
+        <w:rPr>
+          <w:rFonts w:cstheme="minorHAnsi"/>
+          <w:sz w:val="24"/>
+        </w:rPr>
+        <w:t xml:space="preserve">methods, while being very effective, also add to the weight of the vehicle. </w:t>
+      </w:r>
+      <w:r>
+        <w:rPr>
+          <w:rFonts w:cstheme="minorHAnsi"/>
+          <w:sz w:val="24"/>
+        </w:rPr>
+        <w:t>One of the major goals for the team is to reach the highest possible speed on our vehicle, hence increasing the weight is not in the best interests of the team. The team hence took upon the challenge to design a braking system that could handle heavy decelerations and still be lightweight, without causing much wear on the running track.</w:t>
+      </w:r>
+    </w:p>
+    <w:p>
+      <w:pPr>
+        <w:rPr>
+          <w:rFonts w:cstheme="minorHAnsi"/>
+          <w:b/>
+          <w:sz w:val="32"/>
+          <w:szCs w:val="32"/>
+        </w:rPr>
+      </w:pPr>
+    </w:p>
+    <w:p>
+      <w:pPr>
+        <w:rPr>
+          <w:rFonts w:cstheme="minorHAnsi"/>
+          <w:b/>
+          <w:sz w:val="32"/>
+          <w:szCs w:val="32"/>
+        </w:rPr>
+      </w:pPr>
+      <w:r>
+        <w:rPr>
+          <w:rFonts w:cstheme="minorHAnsi"/>
+          <w:b/>
+          <w:sz w:val="32"/>
+          <w:szCs w:val="32"/>
+        </w:rPr>
+        <w:t>Objectives:</w:t>
+      </w:r>
+    </w:p>
+    <w:p>
+      <w:pPr>
+        <w:rPr>
+          <w:rFonts w:cstheme="minorHAnsi"/>
+          <w:sz w:val="24"/>
+        </w:rPr>
+      </w:pPr>
+      <w:r>
+        <w:rPr>
+          <w:rFonts w:cstheme="minorHAnsi"/>
+          <w:sz w:val="24"/>
+        </w:rPr>
+        <w:t>The most ideal braking system would be Linear Induction Motor itself, operating in the reverse pole condition, but its application is limited</w:t>
+      </w:r>
+      <w:r>
+        <w:rPr>
+          <w:rFonts w:cstheme="minorHAnsi"/>
+          <w:sz w:val="24"/>
+        </w:rPr>
+        <w:t xml:space="preserve"> to</w:t>
+      </w:r>
+      <w:r>
+        <w:rPr>
+          <w:rFonts w:cstheme="minorHAnsi"/>
+          <w:sz w:val="24"/>
+        </w:rPr>
+        <w:t xml:space="preserve"> high speeds, and offers very low brake retention at low speeds. </w:t>
+      </w:r>
+      <w:r>
+        <w:rPr>
+          <w:rFonts w:cstheme="minorHAnsi"/>
+          <w:sz w:val="24"/>
+        </w:rPr>
+        <w:t>The team marked the following as the basic objectives for the Braking system:</w:t>
+      </w:r>
+    </w:p>
+    <w:p>
+      <w:pPr>
+        <w:pStyle w:val="ListParagraph"/>
+        <w:numPr>
+          <w:ilvl w:val="0"/>
+          <w:numId w:val="1"/>
+        </w:numPr>
+        <w:rPr>
+          <w:rFonts w:cstheme="minorHAnsi"/>
+          <w:sz w:val="24"/>
+        </w:rPr>
+      </w:pPr>
+      <w:r>
+        <w:rPr>
+          <w:rFonts w:cstheme="minorHAnsi"/>
+          <w:sz w:val="24"/>
+        </w:rPr>
+        <w:t>Low weight</w:t>
+      </w:r>
+    </w:p>
+    <w:p>
+      <w:pPr>
+        <w:pStyle w:val="ListParagraph"/>
+        <w:numPr>
+          <w:ilvl w:val="0"/>
+          <w:numId w:val="1"/>
+        </w:numPr>
+        <w:rPr>
+          <w:rFonts w:cstheme="minorHAnsi"/>
+          <w:sz w:val="24"/>
+        </w:rPr>
+      </w:pPr>
+      <w:r>
+        <w:rPr>
+          <w:rFonts w:cstheme="minorHAnsi"/>
+          <w:sz w:val="24"/>
+        </w:rPr>
+        <w:t>Low required power</w:t>
       </w:r>
       <w:bookmarkStart w:id="0" w:name="_GoBack"/>
       <w:bookmarkEnd w:id="0"/>
     </w:p>
+    <w:p>
+      <w:pPr>
+        <w:pStyle w:val="ListParagraph"/>
+        <w:numPr>
+          <w:ilvl w:val="0"/>
+          <w:numId w:val="1"/>
+        </w:numPr>
+        <w:rPr>
+          <w:rFonts w:cstheme="minorHAnsi"/>
+          <w:sz w:val="24"/>
+        </w:rPr>
+      </w:pPr>
+      <w:r>
+        <w:rPr>
+          <w:rFonts w:cstheme="minorHAnsi"/>
+          <w:sz w:val="24"/>
+        </w:rPr>
+        <w:t>Low actuation time</w:t>
+      </w:r>
+    </w:p>
+    <w:p>
+      <w:pPr>
+        <w:pStyle w:val="ListParagraph"/>
+        <w:numPr>
+          <w:ilvl w:val="0"/>
+          <w:numId w:val="1"/>
+        </w:numPr>
+        <w:rPr>
+          <w:rFonts w:cstheme="minorHAnsi"/>
+          <w:sz w:val="24"/>
+        </w:rPr>
+      </w:pPr>
+      <w:r>
+        <w:rPr>
+          <w:rFonts w:cstheme="minorHAnsi"/>
+          <w:sz w:val="24"/>
+        </w:rPr>
+        <w:t>High Deceleration</w:t>
+      </w:r>
+    </w:p>
+    <w:p>
+      <w:pPr>
+        <w:pStyle w:val="ListParagraph"/>
+        <w:numPr>
+          <w:ilvl w:val="0"/>
+          <w:numId w:val="1"/>
+        </w:numPr>
+        <w:rPr>
+          <w:rFonts w:cstheme="minorHAnsi"/>
+          <w:sz w:val="24"/>
+        </w:rPr>
+      </w:pPr>
+      <w:r>
+        <w:rPr>
+          <w:rFonts w:cstheme="minorHAnsi"/>
+          <w:sz w:val="24"/>
+        </w:rPr>
+        <w:t>Low track wear</w:t>
+      </w:r>
+    </w:p>
+    <w:p>
+      <w:pPr>
+        <w:pStyle w:val="ListParagraph"/>
+        <w:numPr>
+          <w:ilvl w:val="0"/>
+          <w:numId w:val="1"/>
+        </w:numPr>
+        <w:rPr>
+          <w:rFonts w:cstheme="minorHAnsi"/>
+          <w:sz w:val="24"/>
+        </w:rPr>
+      </w:pPr>
+      <w:r>
+        <w:rPr>
+          <w:rFonts w:cstheme="minorHAnsi"/>
+          <w:sz w:val="24"/>
+        </w:rPr>
+        <w:t>Fail Safe</w:t>
+      </w:r>
+    </w:p>
+    <w:p>
+      <w:pPr>
+        <w:pStyle w:val="ListParagraph"/>
+        <w:numPr>
+          <w:ilvl w:val="0"/>
+          <w:numId w:val="1"/>
+        </w:numPr>
+        <w:rPr>
+          <w:rFonts w:cstheme="minorHAnsi"/>
+          <w:sz w:val="24"/>
+        </w:rPr>
+      </w:pPr>
+      <w:r>
+        <w:rPr>
+          <w:rFonts w:cstheme="minorHAnsi"/>
+          <w:sz w:val="24"/>
+        </w:rPr>
+        <w:t>Compact size</w:t>
+      </w:r>
+    </w:p>
+    <w:p>
+      <w:pPr>
+        <w:rPr>
+          <w:rFonts w:cstheme="minorHAnsi"/>
+          <w:sz w:val="24"/>
+        </w:rPr>
+      </w:pPr>
+      <w:r>
+        <w:rPr>
+          <w:rFonts w:cstheme="minorHAnsi"/>
+          <w:sz w:val="24"/>
+        </w:rPr>
+        <w:t>While the cutting-edge solutions such as Magnetic and Reverse thrusters produce high deceleration values and generate almost none to low heat, they are heavy. Weight was a huge factor in the design of our Hyperloop vehicle, and hence it was prioritised over the problem of heat dissipation. The team hence decided to go with conventional friction brakes, with a change in the actuation system. The team chose Pneumatics over Hydraulics for the low actuation time, as well as low weight, and the low power requirements.</w:t>
+      </w:r>
+    </w:p>
+    <w:p>
+      <w:pPr>
+        <w:rPr>
+          <w:rFonts w:cstheme="minorHAnsi"/>
+          <w:sz w:val="24"/>
+        </w:rPr>
+      </w:pPr>
+    </w:p>
     <w:sectPr>
-      <w:headerReference w:type="default" r:id="rId9"/>
+      <w:headerReference w:type="default" r:id="rId11"/>
+      <w:footerReference w:type="default" r:id="rId12"/>
       <w:pgSz w:w="11906" w:h="16838"/>
       <w:pgMar w:top="1440" w:right="1440" w:bottom="1440" w:left="1440" w:header="708" w:footer="708" w:gutter="0"/>
       <w:cols w:space="708"/>
@@ -581,6 +897,73 @@
     </w:p>
   </w:endnote>
 </w:endnotes>
+</file>
+
+<file path=word/footer1.xml><?xml version="1.0" encoding="utf-8"?>
+<w:ftr xmlns:wpc="http://schemas.microsoft.com/office/word/2010/wordprocessingCanvas" xmlns:cx="http://schemas.microsoft.com/office/drawing/2014/chartex" xmlns:cx1="http://schemas.microsoft.com/office/drawing/2015/9/8/chartex" xmlns:cx2="http://schemas.microsoft.com/office/drawing/2015/10/21/chartex" xmlns:cx3="http://schemas.microsoft.com/office/drawing/2016/5/9/chartex" xmlns:cx4="http://schemas.microsoft.com/office/drawing/2016/5/10/chartex" xmlns:cx5="http://schemas.microsoft.com/office/drawing/2016/5/11/chartex" xmlns:cx6="http://schemas.microsoft.com/office/drawing/2016/5/12/chartex" xmlns:cx7="http://schemas.microsoft.com/office/drawing/2016/5/13/chartex" xmlns:cx8="http://schemas.microsoft.com/office/drawing/2016/5/14/chartex" xmlns:mc="http://schemas.openxmlformats.org/markup-compatibility/2006" xmlns:aink="http://schemas.microsoft.com/office/drawing/2016/ink" xmlns:am3d="http://schemas.microsoft.com/office/drawing/2017/model3d" xmlns:o="urn:schemas-microsoft-com:office:office" xmlns:r="http://schemas.openxmlformats.org/officeDocument/2006/relationships" xmlns:m="http://schemas.openxmlformats.org/officeDocument/2006/math" xmlns:v="urn:schemas-microsoft-com:vml" xmlns:wp14="http://schemas.microsoft.com/office/word/2010/wordprocessingDrawing" xmlns:wp="http://schemas.openxmlformats.org/drawingml/2006/wordprocessingDrawing" xmlns:w10="urn:schemas-microsoft-com:office:word" xmlns:w="http://schemas.openxmlformats.org/wordprocessingml/2006/main" xmlns:w14="http://schemas.microsoft.com/office/word/2010/wordml" xmlns:w15="http://schemas.microsoft.com/office/word/2012/wordml" xmlns:w16cid="http://schemas.microsoft.com/office/word/2016/wordml/cid" xmlns:w16se="http://schemas.microsoft.com/office/word/2015/wordml/symex" xmlns:wpg="http://schemas.microsoft.com/office/word/2010/wordprocessingGroup" xmlns:wpi="http://schemas.microsoft.com/office/word/2010/wordprocessingInk" xmlns:wne="http://schemas.microsoft.com/office/word/2006/wordml" xmlns:wps="http://schemas.microsoft.com/office/word/2010/wordprocessingShape" mc:Ignorable="w14 w15 w16se w16cid wp14">
+  <w:sdt>
+    <w:sdtPr>
+      <w:id w:val="1821773305"/>
+      <w:docPartObj>
+        <w:docPartGallery w:val="Page Numbers (Bottom of Page)"/>
+        <w:docPartUnique/>
+      </w:docPartObj>
+    </w:sdtPr>
+    <w:sdtEndPr>
+      <w:rPr>
+        <w:color w:val="7F7F7F" w:themeColor="background1" w:themeShade="7F"/>
+        <w:spacing w:val="60"/>
+      </w:rPr>
+    </w:sdtEndPr>
+    <w:sdtContent>
+      <w:p>
+        <w:pPr>
+          <w:pStyle w:val="Footer"/>
+          <w:pBdr>
+            <w:top w:val="single" w:sz="4" w:space="1" w:color="D9D9D9" w:themeColor="background1" w:themeShade="D9"/>
+          </w:pBdr>
+          <w:jc w:val="right"/>
+        </w:pPr>
+        <w:r>
+          <w:fldChar w:fldCharType="begin"/>
+        </w:r>
+        <w:r>
+          <w:instrText xml:space="preserve"> PAGE   \* MERGEFORMAT </w:instrText>
+        </w:r>
+        <w:r>
+          <w:fldChar w:fldCharType="separate"/>
+        </w:r>
+        <w:r>
+          <w:rPr>
+            <w:noProof/>
+          </w:rPr>
+          <w:t>2</w:t>
+        </w:r>
+        <w:r>
+          <w:rPr>
+            <w:noProof/>
+          </w:rPr>
+          <w:fldChar w:fldCharType="end"/>
+        </w:r>
+        <w:r>
+          <w:t xml:space="preserve"> | </w:t>
+        </w:r>
+        <w:r>
+          <w:rPr>
+            <w:color w:val="7F7F7F" w:themeColor="background1" w:themeShade="7F"/>
+            <w:spacing w:val="60"/>
+          </w:rPr>
+          <w:t>Page</w:t>
+        </w:r>
+      </w:p>
+    </w:sdtContent>
+  </w:sdt>
+  <w:p>
+    <w:pPr>
+      <w:pStyle w:val="Footer"/>
+    </w:pPr>
+  </w:p>
+</w:ftr>
 </file>
 
 <file path=word/footnotes.xml><?xml version="1.0" encoding="utf-8"?>
@@ -749,6 +1132,127 @@
 </w:hdr>
 </file>
 
+<file path=word/numbering.xml><?xml version="1.0" encoding="utf-8"?>
+<w:numbering xmlns:wpc="http://schemas.microsoft.com/office/word/2010/wordprocessingCanvas" xmlns:cx="http://schemas.microsoft.com/office/drawing/2014/chartex" xmlns:cx1="http://schemas.microsoft.com/office/drawing/2015/9/8/chartex" xmlns:cx2="http://schemas.microsoft.com/office/drawing/2015/10/21/chartex" xmlns:cx3="http://schemas.microsoft.com/office/drawing/2016/5/9/chartex" xmlns:cx4="http://schemas.microsoft.com/office/drawing/2016/5/10/chartex" xmlns:cx5="http://schemas.microsoft.com/office/drawing/2016/5/11/chartex" xmlns:cx6="http://schemas.microsoft.com/office/drawing/2016/5/12/chartex" xmlns:cx7="http://schemas.microsoft.com/office/drawing/2016/5/13/chartex" xmlns:cx8="http://schemas.microsoft.com/office/drawing/2016/5/14/chartex" xmlns:mc="http://schemas.openxmlformats.org/markup-compatibility/2006" xmlns:aink="http://schemas.microsoft.com/office/drawing/2016/ink" xmlns:am3d="http://schemas.microsoft.com/office/drawing/2017/model3d" xmlns:o="urn:schemas-microsoft-com:office:office" xmlns:r="http://schemas.openxmlformats.org/officeDocument/2006/relationships" xmlns:m="http://schemas.openxmlformats.org/officeDocument/2006/math" xmlns:v="urn:schemas-microsoft-com:vml" xmlns:wp14="http://schemas.microsoft.com/office/word/2010/wordprocessingDrawing" xmlns:wp="http://schemas.openxmlformats.org/drawingml/2006/wordprocessingDrawing" xmlns:w10="urn:schemas-microsoft-com:office:word" xmlns:w="http://schemas.openxmlformats.org/wordprocessingml/2006/main" xmlns:w14="http://schemas.microsoft.com/office/word/2010/wordml" xmlns:w15="http://schemas.microsoft.com/office/word/2012/wordml" xmlns:w16cid="http://schemas.microsoft.com/office/word/2016/wordml/cid" xmlns:w16se="http://schemas.microsoft.com/office/word/2015/wordml/symex" xmlns:wpg="http://schemas.microsoft.com/office/word/2010/wordprocessingGroup" xmlns:wpi="http://schemas.microsoft.com/office/word/2010/wordprocessingInk" xmlns:wne="http://schemas.microsoft.com/office/word/2006/wordml" xmlns:wps="http://schemas.microsoft.com/office/word/2010/wordprocessingShape" mc:Ignorable="w14 w15 w16se w16cid wp14">
+  <w:abstractNum w:abstractNumId="0" w15:restartNumberingAfterBreak="0">
+    <w:nsid w:val="66062DD9"/>
+    <w:multiLevelType w:val="hybridMultilevel"/>
+    <w:tmpl w:val="59C8D40C"/>
+    <w:lvl w:ilvl="0" w:tplc="40090001">
+      <w:start w:val="1"/>
+      <w:numFmt w:val="bullet"/>
+      <w:lvlText w:val=""/>
+      <w:lvlJc w:val="left"/>
+      <w:pPr>
+        <w:ind w:left="720" w:hanging="360"/>
+      </w:pPr>
+      <w:rPr>
+        <w:rFonts w:ascii="Symbol" w:hAnsi="Symbol" w:hint="default"/>
+      </w:rPr>
+    </w:lvl>
+    <w:lvl w:ilvl="1" w:tplc="40090003" w:tentative="1">
+      <w:start w:val="1"/>
+      <w:numFmt w:val="bullet"/>
+      <w:lvlText w:val="o"/>
+      <w:lvlJc w:val="left"/>
+      <w:pPr>
+        <w:ind w:left="1440" w:hanging="360"/>
+      </w:pPr>
+      <w:rPr>
+        <w:rFonts w:ascii="Courier New" w:hAnsi="Courier New" w:cs="Courier New" w:hint="default"/>
+      </w:rPr>
+    </w:lvl>
+    <w:lvl w:ilvl="2" w:tplc="40090005" w:tentative="1">
+      <w:start w:val="1"/>
+      <w:numFmt w:val="bullet"/>
+      <w:lvlText w:val=""/>
+      <w:lvlJc w:val="left"/>
+      <w:pPr>
+        <w:ind w:left="2160" w:hanging="360"/>
+      </w:pPr>
+      <w:rPr>
+        <w:rFonts w:ascii="Wingdings" w:hAnsi="Wingdings" w:hint="default"/>
+      </w:rPr>
+    </w:lvl>
+    <w:lvl w:ilvl="3" w:tplc="40090001" w:tentative="1">
+      <w:start w:val="1"/>
+      <w:numFmt w:val="bullet"/>
+      <w:lvlText w:val=""/>
+      <w:lvlJc w:val="left"/>
+      <w:pPr>
+        <w:ind w:left="2880" w:hanging="360"/>
+      </w:pPr>
+      <w:rPr>
+        <w:rFonts w:ascii="Symbol" w:hAnsi="Symbol" w:hint="default"/>
+      </w:rPr>
+    </w:lvl>
+    <w:lvl w:ilvl="4" w:tplc="40090003" w:tentative="1">
+      <w:start w:val="1"/>
+      <w:numFmt w:val="bullet"/>
+      <w:lvlText w:val="o"/>
+      <w:lvlJc w:val="left"/>
+      <w:pPr>
+        <w:ind w:left="3600" w:hanging="360"/>
+      </w:pPr>
+      <w:rPr>
+        <w:rFonts w:ascii="Courier New" w:hAnsi="Courier New" w:cs="Courier New" w:hint="default"/>
+      </w:rPr>
+    </w:lvl>
+    <w:lvl w:ilvl="5" w:tplc="40090005" w:tentative="1">
+      <w:start w:val="1"/>
+      <w:numFmt w:val="bullet"/>
+      <w:lvlText w:val=""/>
+      <w:lvlJc w:val="left"/>
+      <w:pPr>
+        <w:ind w:left="4320" w:hanging="360"/>
+      </w:pPr>
+      <w:rPr>
+        <w:rFonts w:ascii="Wingdings" w:hAnsi="Wingdings" w:hint="default"/>
+      </w:rPr>
+    </w:lvl>
+    <w:lvl w:ilvl="6" w:tplc="40090001" w:tentative="1">
+      <w:start w:val="1"/>
+      <w:numFmt w:val="bullet"/>
+      <w:lvlText w:val=""/>
+      <w:lvlJc w:val="left"/>
+      <w:pPr>
+        <w:ind w:left="5040" w:hanging="360"/>
+      </w:pPr>
+      <w:rPr>
+        <w:rFonts w:ascii="Symbol" w:hAnsi="Symbol" w:hint="default"/>
+      </w:rPr>
+    </w:lvl>
+    <w:lvl w:ilvl="7" w:tplc="40090003" w:tentative="1">
+      <w:start w:val="1"/>
+      <w:numFmt w:val="bullet"/>
+      <w:lvlText w:val="o"/>
+      <w:lvlJc w:val="left"/>
+      <w:pPr>
+        <w:ind w:left="5760" w:hanging="360"/>
+      </w:pPr>
+      <w:rPr>
+        <w:rFonts w:ascii="Courier New" w:hAnsi="Courier New" w:cs="Courier New" w:hint="default"/>
+      </w:rPr>
+    </w:lvl>
+    <w:lvl w:ilvl="8" w:tplc="40090005" w:tentative="1">
+      <w:start w:val="1"/>
+      <w:numFmt w:val="bullet"/>
+      <w:lvlText w:val=""/>
+      <w:lvlJc w:val="left"/>
+      <w:pPr>
+        <w:ind w:left="6480" w:hanging="360"/>
+      </w:pPr>
+      <w:rPr>
+        <w:rFonts w:ascii="Wingdings" w:hAnsi="Wingdings" w:hint="default"/>
+      </w:rPr>
+    </w:lvl>
+  </w:abstractNum>
+  <w:num w:numId="1">
+    <w:abstractNumId w:val="0"/>
+  </w:num>
+</w:numbering>
+</file>
+
 <file path=word/styles.xml><?xml version="1.0" encoding="utf-8"?>
 <w:styles xmlns:mc="http://schemas.openxmlformats.org/markup-compatibility/2006" xmlns:r="http://schemas.openxmlformats.org/officeDocument/2006/relationships" xmlns:w="http://schemas.openxmlformats.org/wordprocessingml/2006/main" xmlns:w14="http://schemas.microsoft.com/office/word/2010/wordml" xmlns:w15="http://schemas.microsoft.com/office/word/2012/wordml" xmlns:w16cid="http://schemas.microsoft.com/office/word/2016/wordml/cid" xmlns:w16se="http://schemas.microsoft.com/office/word/2015/wordml/symex" mc:Ignorable="w14 w15 w16se w16cid">
   <w:docDefaults>
@@ -872,6 +1376,7 @@
     <w:lsdException w:name="HTML Sample" w:semiHidden="1" w:unhideWhenUsed="1"/>
     <w:lsdException w:name="HTML Typewriter" w:semiHidden="1" w:unhideWhenUsed="1"/>
     <w:lsdException w:name="HTML Variable" w:semiHidden="1" w:unhideWhenUsed="1"/>
+    <w:lsdException w:name="Normal Table" w:semiHidden="1" w:unhideWhenUsed="1"/>
     <w:lsdException w:name="annotation subject" w:semiHidden="1" w:unhideWhenUsed="1"/>
     <w:lsdException w:name="No List" w:semiHidden="1" w:unhideWhenUsed="1"/>
     <w:lsdException w:name="Outline List 1" w:semiHidden="1" w:unhideWhenUsed="1"/>
@@ -915,8 +1420,10 @@
     <w:lsdException w:name="Table Elegant" w:semiHidden="1" w:unhideWhenUsed="1"/>
     <w:lsdException w:name="Table Professional" w:semiHidden="1" w:unhideWhenUsed="1"/>
     <w:lsdException w:name="Table Subtle 1" w:semiHidden="1" w:unhideWhenUsed="1"/>
+    <w:lsdException w:name="Table Subtle 2" w:semiHidden="1" w:unhideWhenUsed="1"/>
     <w:lsdException w:name="Table Web 1" w:semiHidden="1" w:unhideWhenUsed="1"/>
     <w:lsdException w:name="Table Web 2" w:semiHidden="1" w:unhideWhenUsed="1"/>
+    <w:lsdException w:name="Table Web 3" w:semiHidden="1" w:unhideWhenUsed="1"/>
     <w:lsdException w:name="Balloon Text" w:semiHidden="1" w:unhideWhenUsed="1"/>
     <w:lsdException w:name="Table Grid" w:uiPriority="39"/>
     <w:lsdException w:name="Table Theme" w:semiHidden="1" w:unhideWhenUsed="1"/>
@@ -1216,6 +1723,17 @@
     <w:uiPriority w:val="99"/>
     <w:rsid w:val="004708CD"/>
   </w:style>
+  <w:style w:type="paragraph" w:styleId="ListParagraph">
+    <w:name w:val="List Paragraph"/>
+    <w:basedOn w:val="Normal"/>
+    <w:uiPriority w:val="34"/>
+    <w:qFormat/>
+    <w:rsid w:val="00C356BE"/>
+    <w:pPr>
+      <w:ind w:left="720"/>
+      <w:contextualSpacing/>
+    </w:pPr>
+  </w:style>
 </w:styles>
 </file>
 
@@ -1478,4 +1996,16 @@
     </a:ext>
   </a:extLst>
 </a:theme>
+</file>
+
+<file path=customXml/item1.xml><?xml version="1.0" encoding="utf-8"?>
+<b:Sources xmlns:b="http://schemas.openxmlformats.org/officeDocument/2006/bibliography" xmlns="http://schemas.openxmlformats.org/officeDocument/2006/bibliography" SelectedStyle="\APASixthEditionOfficeOnline.xsl" StyleName="APA" Version="6"/>
+</file>
+
+<file path=customXml/itemProps1.xml><?xml version="1.0" encoding="utf-8"?>
+<ds:datastoreItem xmlns:ds="http://schemas.openxmlformats.org/officeDocument/2006/customXml" ds:itemID="{067CBF62-D682-49F1-8CBB-1EAA2282ED3B}">
+  <ds:schemaRefs>
+    <ds:schemaRef ds:uri="http://schemas.openxmlformats.org/officeDocument/2006/bibliography"/>
+  </ds:schemaRefs>
+</ds:datastoreItem>
 </file>
</xml_diff>